<commit_message>
Added more correct technical specification
</commit_message>
<xml_diff>
--- a/Docs/Deryabin N.A. TS.docx
+++ b/Docs/Deryabin N.A. TS.docx
@@ -408,7 +408,6 @@
         </w:rPr>
         <w:t xml:space="preserve"> </w:t>
       </w:r>
-      <w:proofErr w:type="spellStart"/>
       <w:r>
         <w:rPr>
           <w:rFonts w:eastAsia="Calibri"/>
@@ -416,7 +415,6 @@
         </w:rPr>
         <w:t>NUnit</w:t>
       </w:r>
-      <w:proofErr w:type="spellEnd"/>
       <w:r>
         <w:rPr>
           <w:rFonts w:eastAsia="Calibri"/>
@@ -647,10 +645,10 @@
           <w:noProof/>
         </w:rPr>
         <w:drawing>
-          <wp:inline distT="0" distB="0" distL="0" distR="0" wp14:anchorId="2251263E" wp14:editId="55CB4026">
-            <wp:extent cx="4453064" cy="5113325"/>
-            <wp:effectExtent l="0" t="0" r="5080" b="0"/>
-            <wp:docPr id="4" name="Рисунок 4"/>
+          <wp:inline distT="0" distB="0" distL="0" distR="0" wp14:anchorId="6957ECA9" wp14:editId="21CF3A74">
+            <wp:extent cx="4579697" cy="5132723"/>
+            <wp:effectExtent l="0" t="0" r="0" b="0"/>
+            <wp:docPr id="2" name="Рисунок 2"/>
             <wp:cNvGraphicFramePr>
               <a:graphicFrameLocks xmlns:a="http://schemas.openxmlformats.org/drawingml/2006/main" noChangeAspect="1"/>
             </wp:cNvGraphicFramePr>
@@ -658,7 +656,7 @@
               <a:graphicData uri="http://schemas.openxmlformats.org/drawingml/2006/picture">
                 <pic:pic xmlns:pic="http://schemas.openxmlformats.org/drawingml/2006/picture">
                   <pic:nvPicPr>
-                    <pic:cNvPr id="0" name="Picture 4"/>
+                    <pic:cNvPr id="0" name="Picture 1"/>
                     <pic:cNvPicPr>
                       <a:picLocks noChangeAspect="1" noChangeArrowheads="1"/>
                     </pic:cNvPicPr>
@@ -679,7 +677,7 @@
                   <pic:spPr bwMode="auto">
                     <a:xfrm>
                       <a:off x="0" y="0"/>
-                      <a:ext cx="4458373" cy="5119421"/>
+                      <a:ext cx="4586214" cy="5140027"/>
                     </a:xfrm>
                     <a:prstGeom prst="rect">
                       <a:avLst/>
@@ -702,28 +700,7 @@
         <w:jc w:val="center"/>
       </w:pPr>
       <w:r>
-        <w:t xml:space="preserve">Рисунок 1 – </w:t>
-      </w:r>
-      <w:r>
-        <w:t>Чертёж модели</w:t>
-      </w:r>
-      <w:r>
-        <w:t xml:space="preserve"> </w:t>
-      </w:r>
-      <w:r>
-        <w:t>«П</w:t>
-      </w:r>
-      <w:r>
-        <w:t>ивн</w:t>
-      </w:r>
-      <w:r>
-        <w:t>ая</w:t>
-      </w:r>
-      <w:r>
-        <w:t xml:space="preserve"> кружк</w:t>
-      </w:r>
-      <w:r>
-        <w:t>а»</w:t>
+        <w:t>Рисунок 1 – Чертёж модели «Пивная кружка»</w:t>
       </w:r>
     </w:p>
     <w:p/>
@@ -963,13 +940,7 @@
         <w:t xml:space="preserve"> мм)</w:t>
       </w:r>
       <w:r>
-        <w:t xml:space="preserve">. </w:t>
-      </w:r>
-      <w:r>
-        <w:t>Высота от горла кружки до дна</w:t>
-      </w:r>
-      <w:r>
-        <w:t xml:space="preserve"> </w:t>
+        <w:t xml:space="preserve">. Высота от горла кружки до дна </w:t>
       </w:r>
       <w:r>
         <w:t>(</w:t>
@@ -1054,16 +1025,7 @@
         <w:t xml:space="preserve">. </w:t>
       </w:r>
       <w:r>
-        <w:t>Отношение д</w:t>
-      </w:r>
-      <w:r>
-        <w:t>иаметр</w:t>
-      </w:r>
-      <w:r>
-        <w:t>а</w:t>
-      </w:r>
-      <w:r>
-        <w:t xml:space="preserve"> внешней части горла кружки</w:t>
+        <w:t>Отношение диаметра внешней части горла кружки</w:t>
       </w:r>
       <w:r>
         <w:t xml:space="preserve"> </w:t>
@@ -1081,16 +1043,7 @@
         <w:t>)</w:t>
       </w:r>
       <w:r>
-        <w:t xml:space="preserve"> к д</w:t>
-      </w:r>
-      <w:r>
-        <w:t>иаметр</w:t>
-      </w:r>
-      <w:r>
-        <w:t>у</w:t>
-      </w:r>
-      <w:r>
-        <w:t xml:space="preserve"> дна сверху</w:t>
+        <w:t xml:space="preserve"> к диаметру дна сверху</w:t>
       </w:r>
       <w:r>
         <w:t xml:space="preserve"> (</w:t>
@@ -1538,11 +1491,6 @@
       </w:r>
     </w:p>
     <w:p>
-      <w:pPr>
-        <w:rPr>
-          <w:lang w:val="en-US"/>
-        </w:rPr>
-      </w:pPr>
       <w:r>
         <w:t xml:space="preserve">При правильно введенных значениях результатом работы программы будет созданная по ним модель </w:t>
       </w:r>
@@ -1621,23 +1569,7 @@
           <w:sz w:val="28"/>
           <w:szCs w:val="28"/>
         </w:rPr>
-        <w:t xml:space="preserve"> ___________                    </w:t>
-      </w:r>
-      <w:proofErr w:type="spellStart"/>
-      <w:r>
-        <w:rPr>
-          <w:sz w:val="28"/>
-          <w:szCs w:val="28"/>
-        </w:rPr>
-        <w:t>Калентьев</w:t>
-      </w:r>
-      <w:proofErr w:type="spellEnd"/>
-      <w:r>
-        <w:rPr>
-          <w:sz w:val="28"/>
-          <w:szCs w:val="28"/>
-        </w:rPr>
-        <w:t xml:space="preserve"> А.А.</w:t>
+        <w:t xml:space="preserve"> ___________                    Калентьев А.А.</w:t>
       </w:r>
     </w:p>
     <w:p>
@@ -4079,6 +4011,7 @@
   <w:style w:type="character" w:default="1" w:styleId="a0">
     <w:name w:val="Default Paragraph Font"/>
     <w:uiPriority w:val="1"/>
+    <w:semiHidden/>
     <w:unhideWhenUsed/>
   </w:style>
   <w:style w:type="table" w:default="1" w:styleId="a1">

</xml_diff>